<commit_message>
document changes and work on plag till 04/29/2023
</commit_message>
<xml_diff>
--- a/ai chatgpt.docx
+++ b/ai chatgpt.docx
@@ -3,522 +3,997 @@
 <w:document xmlns:wpc="http://schemas.microsoft.com/office/word/2010/wordprocessingCanvas" xmlns:cx="http://schemas.microsoft.com/office/drawing/2014/chartex" xmlns:cx1="http://schemas.microsoft.com/office/drawing/2015/9/8/chartex" xmlns:cx2="http://schemas.microsoft.com/office/drawing/2015/10/21/chartex" xmlns:cx3="http://schemas.microsoft.com/office/drawing/2016/5/9/chartex" xmlns:cx4="http://schemas.microsoft.com/office/drawing/2016/5/10/chartex" xmlns:cx5="http://schemas.microsoft.com/office/drawing/2016/5/11/chartex" xmlns:cx6="http://schemas.microsoft.com/office/drawing/2016/5/12/chartex" xmlns:cx7="http://schemas.microsoft.com/office/drawing/2016/5/13/chartex" xmlns:cx8="http://schemas.microsoft.com/office/drawing/2016/5/14/chartex" xmlns:mc="http://schemas.openxmlformats.org/markup-compatibility/2006" xmlns:aink="http://schemas.microsoft.com/office/drawing/2016/ink" xmlns:am3d="http://schemas.microsoft.com/office/drawing/2017/model3d" xmlns:o="urn:schemas-microsoft-com:office:office" xmlns:oel="http://schemas.microsoft.com/office/2019/extlst" xmlns:r="http://schemas.openxmlformats.org/officeDocument/2006/relationships" xmlns:m="http://schemas.openxmlformats.org/officeDocument/2006/math" xmlns:v="urn:schemas-microsoft-com:vml" xmlns:wp14="http://schemas.microsoft.com/office/word/2010/wordprocessingDrawing" xmlns:wp="http://schemas.openxmlformats.org/drawingml/2006/wordprocessingDrawing" xmlns:w10="urn:schemas-microsoft-com:office:word" xmlns:w="http://schemas.openxmlformats.org/wordprocessingml/2006/main" xmlns:w14="http://schemas.microsoft.com/office/word/2010/wordml" xmlns:w15="http://schemas.microsoft.com/office/word/2012/wordml" xmlns:w16cex="http://schemas.microsoft.com/office/word/2018/wordml/cex" xmlns:w16cid="http://schemas.microsoft.com/office/word/2016/wordml/cid" xmlns:w16="http://schemas.microsoft.com/office/word/2018/wordml" xmlns:w16du="http://schemas.microsoft.com/office/word/2023/wordml/word16du" xmlns:w16sdtdh="http://schemas.microsoft.com/office/word/2020/wordml/sdtdatahash" xmlns:w16se="http://schemas.microsoft.com/office/word/2015/wordml/symex" xmlns:wpg="http://schemas.microsoft.com/office/word/2010/wordprocessingGroup" xmlns:wpi="http://schemas.microsoft.com/office/word/2010/wordprocessingInk" xmlns:wne="http://schemas.microsoft.com/office/word/2006/wordml" xmlns:wps="http://schemas.microsoft.com/office/word/2010/wordprocessingShape" mc:Ignorable="w14 w15 w16se w16cid w16 w16cex w16sdtdh wp14">
   <w:body>
     <w:p>
-      <w:proofErr w:type="spellStart"/>
-      <w:r>
-        <w:t>ChatGPT</w:t>
-      </w:r>
-      <w:proofErr w:type="spellEnd"/>
-      <w:r>
-        <w:t xml:space="preserve"> is a large language model developed by </w:t>
-      </w:r>
-      <w:proofErr w:type="spellStart"/>
-      <w:r>
-        <w:t>OpenAI</w:t>
-      </w:r>
-      <w:proofErr w:type="spellEnd"/>
-      <w:r>
-        <w:t>, based on the GPT-3 architecture. It was developed using a massive dataset of text from the internet, including books, articles, and web pages. This data was used to train a deep neural network with hundreds of layers, which can generate text that is often indistinguishable from human writing.</w:t>
-      </w:r>
-    </w:p>
-    <w:p/>
-    <w:p>
-      <w:r>
-        <w:t xml:space="preserve">The architecture of </w:t>
-      </w:r>
-      <w:proofErr w:type="spellStart"/>
-      <w:r>
-        <w:t>ChatGPT</w:t>
-      </w:r>
-      <w:proofErr w:type="spellEnd"/>
-      <w:r>
-        <w:t xml:space="preserve"> is </w:t>
-      </w:r>
-      <w:proofErr w:type="gramStart"/>
-      <w:r>
-        <w:t>similar to</w:t>
-      </w:r>
-      <w:proofErr w:type="gramEnd"/>
-      <w:r>
-        <w:t xml:space="preserve"> other language models based on the transformer architecture, such as BERT and GPT-2. However, it is much larger and more powerful than these earlier models, with 175 billion parameters. This makes </w:t>
-      </w:r>
-      <w:proofErr w:type="spellStart"/>
-      <w:r>
-        <w:t>ChatGPT</w:t>
-      </w:r>
-      <w:proofErr w:type="spellEnd"/>
-      <w:r>
-        <w:t xml:space="preserve"> one of the largest and most powerful language models in existence.</w:t>
-      </w:r>
-    </w:p>
-    <w:p/>
-    <w:p>
-      <w:r>
-        <w:t xml:space="preserve">One of the key features of </w:t>
-      </w:r>
-      <w:proofErr w:type="spellStart"/>
-      <w:r>
-        <w:t>ChatGPT</w:t>
-      </w:r>
-      <w:proofErr w:type="spellEnd"/>
-      <w:r>
-        <w:t xml:space="preserve"> is its ability to generate coherent and contextually appropriate responses to a wide range of prompts, including questions, statements, and even creative writing prompts. This is achieved </w:t>
-      </w:r>
-      <w:proofErr w:type="gramStart"/>
-      <w:r>
-        <w:t>through the use of</w:t>
-      </w:r>
-      <w:proofErr w:type="gramEnd"/>
-      <w:r>
-        <w:t xml:space="preserve"> unsupervised learning techniques, which allow the model to learn from vast amounts of data without explicit supervision.</w:t>
-      </w:r>
-    </w:p>
-    <w:p/>
-    <w:p>
-      <w:proofErr w:type="spellStart"/>
-      <w:r>
-        <w:t>ChatGPT</w:t>
-      </w:r>
-      <w:proofErr w:type="spellEnd"/>
-      <w:r>
-        <w:t xml:space="preserve"> is part of a broader trend of AI chatbots and dialogue engines that are being developed to interact with humans in a more natural and human-like way. Other notable examples include Microsoft's </w:t>
-      </w:r>
-      <w:proofErr w:type="spellStart"/>
-      <w:r>
-        <w:t>Xiaoice</w:t>
-      </w:r>
-      <w:proofErr w:type="spellEnd"/>
-      <w:r>
-        <w:t>, Google's Meena, and Facebook's Blender. These systems use a variety of AI techniques, including machine learning, natural language processing, and dialogue management, to generate responses that are more sophisticated and contextually appropriate than earlier chatbots.</w:t>
-      </w:r>
-    </w:p>
-    <w:p/>
-    <w:p>
-      <w:r>
-        <w:t xml:space="preserve">Applications of AI chatbots and dialogue engines are wide-ranging, from customer service and sales to healthcare and education. </w:t>
-      </w:r>
-      <w:proofErr w:type="spellStart"/>
-      <w:r>
-        <w:t>ChatGPT</w:t>
-      </w:r>
-      <w:proofErr w:type="spellEnd"/>
-      <w:proofErr w:type="gramStart"/>
-      <w:r>
-        <w:t>, in particular, has</w:t>
-      </w:r>
-      <w:proofErr w:type="gramEnd"/>
-      <w:r>
-        <w:t xml:space="preserve"> been used in a variety of applications, including language translation, content creation, and even as a writing assistant for authors and journalists.</w:t>
-      </w:r>
-    </w:p>
-    <w:p/>
-    <w:p>
-      <w:r>
-        <w:t xml:space="preserve">Overall, </w:t>
-      </w:r>
-      <w:proofErr w:type="spellStart"/>
-      <w:r>
-        <w:t>ChatGPT</w:t>
-      </w:r>
-      <w:proofErr w:type="spellEnd"/>
-      <w:r>
-        <w:t xml:space="preserve"> represents a significant advance in the field of natural language processing and AI </w:t>
-      </w:r>
-      <w:proofErr w:type="gramStart"/>
-      <w:r>
-        <w:t>chatbots, and</w:t>
-      </w:r>
-      <w:proofErr w:type="gramEnd"/>
-      <w:r>
-        <w:t xml:space="preserve"> is likely to have a major impact on the way we interact with machines in the future.</w:t>
-      </w:r>
-    </w:p>
-    <w:p>
-      <w:r>
-        <w:t>a. Trustworthiness:</w:t>
-      </w:r>
-    </w:p>
-    <w:p>
-      <w:proofErr w:type="spellStart"/>
-      <w:r>
-        <w:t>ChatGPT</w:t>
-      </w:r>
-      <w:proofErr w:type="spellEnd"/>
-      <w:r>
-        <w:t xml:space="preserve"> has shown remarkable progress in generating human-like text and understanding natural language processing. However, like any machine learning algorithm, </w:t>
-      </w:r>
-      <w:proofErr w:type="spellStart"/>
-      <w:r>
-        <w:t>ChatGPT</w:t>
-      </w:r>
-      <w:proofErr w:type="spellEnd"/>
-      <w:r>
-        <w:t xml:space="preserve"> is only as trustworthy as the data it is trained on. If the training data is biased or contains inappropriate content, then the responses generated by </w:t>
-      </w:r>
-      <w:proofErr w:type="spellStart"/>
-      <w:r>
-        <w:t>ChatGPT</w:t>
-      </w:r>
-      <w:proofErr w:type="spellEnd"/>
-      <w:r>
-        <w:t xml:space="preserve"> may be unreliable or even offensive. Additionally, </w:t>
-      </w:r>
-      <w:proofErr w:type="spellStart"/>
-      <w:r>
-        <w:t>ChatGPT</w:t>
-      </w:r>
-      <w:proofErr w:type="spellEnd"/>
-      <w:r>
-        <w:t xml:space="preserve"> </w:t>
-      </w:r>
-      <w:proofErr w:type="gramStart"/>
-      <w:r>
-        <w:t>is capable of generating</w:t>
-      </w:r>
-      <w:proofErr w:type="gramEnd"/>
-      <w:r>
-        <w:t xml:space="preserve"> responses that are intentionally deceptive, which could harm the trust between humans and machines.</w:t>
-      </w:r>
-    </w:p>
-    <w:p/>
-    <w:p>
-      <w:r>
-        <w:t>b. Accountability:</w:t>
-      </w:r>
-    </w:p>
-    <w:p>
-      <w:r>
-        <w:lastRenderedPageBreak/>
-        <w:t xml:space="preserve">As an AI model, </w:t>
-      </w:r>
-      <w:proofErr w:type="spellStart"/>
-      <w:r>
-        <w:t>ChatGPT</w:t>
-      </w:r>
-      <w:proofErr w:type="spellEnd"/>
-      <w:r>
-        <w:t xml:space="preserve"> lacks accountability in the traditional sense. It is difficult to assign responsibility to the model or its developers for any negative impacts caused by its responses. However, there are ways to hold developers accountable for the behavior of </w:t>
-      </w:r>
-      <w:proofErr w:type="spellStart"/>
-      <w:r>
-        <w:t>ChatGPT</w:t>
-      </w:r>
-      <w:proofErr w:type="spellEnd"/>
-      <w:r>
-        <w:t>. For example, developers can be held accountable for ensuring that the model is trained on unbiased and appropriate data, and for providing clear guidelines on how the model should be used.</w:t>
-      </w:r>
-    </w:p>
-    <w:p/>
-    <w:p>
-      <w:r>
-        <w:t>c. Ethics:</w:t>
-      </w:r>
-    </w:p>
-    <w:p>
-      <w:r>
-        <w:t xml:space="preserve">The development and use of </w:t>
-      </w:r>
-      <w:proofErr w:type="spellStart"/>
-      <w:r>
-        <w:t>ChatGPT</w:t>
-      </w:r>
-      <w:proofErr w:type="spellEnd"/>
-      <w:r>
-        <w:t xml:space="preserve"> raises </w:t>
-      </w:r>
-      <w:proofErr w:type="gramStart"/>
-      <w:r>
-        <w:t>a number of</w:t>
-      </w:r>
-      <w:proofErr w:type="gramEnd"/>
-      <w:r>
-        <w:t xml:space="preserve"> ethical concerns. One of the biggest concerns is the potential for the model to be used for malicious purposes, such as spreading disinformation or generating fake news. Additionally, there is a risk that </w:t>
-      </w:r>
-      <w:proofErr w:type="spellStart"/>
-      <w:r>
-        <w:t>ChatGPT</w:t>
-      </w:r>
-      <w:proofErr w:type="spellEnd"/>
-      <w:r>
-        <w:t xml:space="preserve"> could be used to replace human workers, leading to job loss and economic inequality. There are also concerns about the privacy implications of using </w:t>
-      </w:r>
-      <w:proofErr w:type="spellStart"/>
-      <w:r>
-        <w:t>ChatGPT</w:t>
-      </w:r>
-      <w:proofErr w:type="spellEnd"/>
-      <w:r>
-        <w:t>, as it may collect and store personal data about users.</w:t>
-      </w:r>
-    </w:p>
-    <w:p/>
-    <w:p>
-      <w:r>
-        <w:t xml:space="preserve">On the positive side, </w:t>
-      </w:r>
-      <w:proofErr w:type="spellStart"/>
-      <w:r>
-        <w:t>ChatGPT</w:t>
-      </w:r>
-      <w:proofErr w:type="spellEnd"/>
-      <w:r>
-        <w:t xml:space="preserve"> has </w:t>
-      </w:r>
-      <w:proofErr w:type="gramStart"/>
-      <w:r>
-        <w:t>a number of</w:t>
-      </w:r>
-      <w:proofErr w:type="gramEnd"/>
-      <w:r>
-        <w:t xml:space="preserve"> potential benefits. For example, it can be used to improve accessibility for people with disabilities, such as those who are visually impaired or have difficulty typing. It can also be used to provide educational resources, such as language learning or writing assistance. Additionally, </w:t>
-      </w:r>
-      <w:proofErr w:type="spellStart"/>
-      <w:r>
-        <w:t>ChatGPT</w:t>
-      </w:r>
-      <w:proofErr w:type="spellEnd"/>
-      <w:r>
-        <w:t xml:space="preserve"> has the potential to improve customer service and provide more personalized experiences for users.</w:t>
-      </w:r>
-    </w:p>
-    <w:p/>
-    <w:p>
-      <w:r>
-        <w:t xml:space="preserve">In conclusion, </w:t>
-      </w:r>
-      <w:proofErr w:type="spellStart"/>
-      <w:r>
-        <w:t>ChatGPT</w:t>
-      </w:r>
-      <w:proofErr w:type="spellEnd"/>
-      <w:r>
-        <w:t xml:space="preserve"> has the potential to revolutionize the way we interact with machines and has a wide range of potential applications. However, its development and use must be guided by ethical considerations and a commitment to ensuring its trustworthiness and accountability. Only then can we realize its full potential while minimizing the negative impacts it may have on human societies.</w:t>
-      </w:r>
-    </w:p>
-    <w:p>
-      <w:r>
-        <w:t xml:space="preserve">As an AI language model, </w:t>
-      </w:r>
-      <w:proofErr w:type="spellStart"/>
-      <w:r>
-        <w:t>ChatGPT</w:t>
-      </w:r>
-      <w:proofErr w:type="spellEnd"/>
-      <w:r>
-        <w:t xml:space="preserve"> has shown impressive capabilities and has the potential to bring about significant benefits in a wide range of applications. However, its development and use must be guided by ethical considerations, and measures must be taken to ensure its trustworthiness and accountability.</w:t>
-      </w:r>
-    </w:p>
-    <w:p/>
-    <w:p>
-      <w:r>
-        <w:t>To this end, I would recommend the following:</w:t>
-      </w:r>
-    </w:p>
-    <w:p/>
-    <w:p>
-      <w:r>
-        <w:t xml:space="preserve">Transparency: Developers should be transparent about the data used to train </w:t>
-      </w:r>
-      <w:proofErr w:type="spellStart"/>
-      <w:r>
-        <w:t>ChatGPT</w:t>
-      </w:r>
-      <w:proofErr w:type="spellEnd"/>
-      <w:r>
-        <w:t xml:space="preserve"> and provide clear guidelines on how the model should be used. This will help to promote trust between users and the system and enable more informed decision-making.</w:t>
-      </w:r>
-    </w:p>
-    <w:p/>
-    <w:p>
-      <w:r>
-        <w:t xml:space="preserve">Bias Mitigation: Developers should take steps to ensure that </w:t>
-      </w:r>
-      <w:proofErr w:type="spellStart"/>
-      <w:r>
-        <w:t>ChatGPT</w:t>
-      </w:r>
-      <w:proofErr w:type="spellEnd"/>
-      <w:r>
-        <w:t xml:space="preserve"> is trained on unbiased and appropriate data, and that the model is regularly monitored for any signs of bias or inappropriate </w:t>
-      </w:r>
-      <w:r>
-        <w:lastRenderedPageBreak/>
-        <w:t>behavior. This will help to minimize the negative impact of the model on vulnerable or marginalized communities.</w:t>
-      </w:r>
-    </w:p>
-    <w:p/>
-    <w:p>
-      <w:r>
-        <w:t xml:space="preserve">Responsible Use: Users of </w:t>
-      </w:r>
-      <w:proofErr w:type="spellStart"/>
-      <w:r>
-        <w:t>ChatGPT</w:t>
-      </w:r>
-      <w:proofErr w:type="spellEnd"/>
-      <w:r>
-        <w:t xml:space="preserve"> should be responsible in their use of the system and should avoid using it for malicious or deceptive purposes. Developers should also take steps to prevent the misuse of the model by implementing appropriate safeguards, such as content moderation and user authentication.</w:t>
-      </w:r>
-    </w:p>
-    <w:p/>
-    <w:p>
-      <w:r>
-        <w:t xml:space="preserve">Continuous Improvement: Developers should continue to work on improving the performance of </w:t>
-      </w:r>
-      <w:proofErr w:type="spellStart"/>
-      <w:r>
-        <w:t>ChatGPT</w:t>
-      </w:r>
-      <w:proofErr w:type="spellEnd"/>
-      <w:r>
-        <w:t>, including its ability to understand and respond to natural language, and its ability to detect and correct errors. This will help to ensure the ongoing trustworthiness and accountability of the system.</w:t>
-      </w:r>
-    </w:p>
-    <w:p/>
-    <w:p>
-      <w:r>
-        <w:t xml:space="preserve">Overall, I believe that </w:t>
-      </w:r>
-      <w:proofErr w:type="spellStart"/>
-      <w:r>
-        <w:t>ChatGPT</w:t>
-      </w:r>
-      <w:proofErr w:type="spellEnd"/>
-      <w:r>
-        <w:t xml:space="preserve"> has the potential to be a valuable tool in a wide range of applications, but its development and use must be guided by a commitment to ethics, transparency, and responsible use. By taking steps to ensure its trustworthiness and accountability, we can maximize the benefits of the system while minimizing its negative impacts on human societies.</w:t>
-      </w:r>
-    </w:p>
-    <w:p/>
-    <w:p>
       <w:pPr>
         <w:rPr>
           <w:b/>
           <w:bCs/>
         </w:rPr>
       </w:pPr>
-      <w:proofErr w:type="spellStart"/>
       <w:r>
         <w:rPr>
           <w:b/>
           <w:bCs/>
         </w:rPr>
-        <w:t>ChatGPT</w:t>
-      </w:r>
-      <w:proofErr w:type="spellEnd"/>
-      <w:r>
+        <w:t>INTRODUCTION</w:t>
+      </w:r>
+    </w:p>
+    <w:p>
+      <w:proofErr w:type="spellStart"/>
+      <w:r>
+        <w:t>ChatGpt</w:t>
+      </w:r>
+      <w:proofErr w:type="spellEnd"/>
+      <w:r>
+        <w:t xml:space="preserve"> simply is a large model of language model development which was developed by </w:t>
+      </w:r>
+      <w:proofErr w:type="spellStart"/>
+      <w:r>
+        <w:t>OpenAI</w:t>
+      </w:r>
+      <w:proofErr w:type="spellEnd"/>
+      <w:r>
+        <w:t xml:space="preserve">. It was first developed based on the GPT-3 architecture (Generative Pre-trained Transformer). It was created by taking huge dataset of text from different sources like internet, books, articles, news, and many more. All these data were used in training a deep neural network with many layers or hundreds of them. That training leads to provide a generative text that is quite like human creativity. The architecture of </w:t>
+      </w:r>
+      <w:proofErr w:type="spellStart"/>
+      <w:r>
+        <w:t>ChatGPT</w:t>
+      </w:r>
+      <w:proofErr w:type="spellEnd"/>
+      <w:r>
+        <w:t xml:space="preserve"> is like other language models which is based on transformer architecture. It’s quite like   BERT and GPT-2. However, it is much larger and more powerful than these earlier models, with 175 billion data parameters. This makes </w:t>
+      </w:r>
+      <w:proofErr w:type="spellStart"/>
+      <w:r>
+        <w:t>ChatGPT</w:t>
+      </w:r>
+      <w:proofErr w:type="spellEnd"/>
+      <w:r>
+        <w:t xml:space="preserve"> one of the largest and most powerful language models in existence ever. </w:t>
+      </w:r>
+      <w:proofErr w:type="spellStart"/>
+      <w:r>
+        <w:t>ChatGPT</w:t>
+      </w:r>
+      <w:proofErr w:type="spellEnd"/>
+      <w:r>
+        <w:t xml:space="preserve"> exhibits a pivotal capability to craft coherent and contextualized responses to an extensive range of prompts, including inquiries, declarations, and even creative writing prompts, with minimal human oversight.</w:t>
+      </w:r>
+    </w:p>
+    <w:p>
+      <w:proofErr w:type="spellStart"/>
+      <w:r>
+        <w:t>ChatGPT</w:t>
+      </w:r>
+      <w:proofErr w:type="spellEnd"/>
+      <w:r>
+        <w:t xml:space="preserve"> has been crafted to produce expansive and compelling prose tailored to any subject or theme. It can discuss complex topics, craft detailed stories and narratives, or elaborate on abstract concepts with nuance and sophistication. The power of unsupervised learning allows </w:t>
+      </w:r>
+      <w:proofErr w:type="spellStart"/>
+      <w:r>
+        <w:t>ChatGPT</w:t>
+      </w:r>
+      <w:proofErr w:type="spellEnd"/>
+      <w:r>
+        <w:t xml:space="preserve"> to reach beyond the constraints of limited human annotations and forge new pathways of understanding. It has </w:t>
+      </w:r>
+      <w:proofErr w:type="spellStart"/>
+      <w:proofErr w:type="gramStart"/>
+      <w:r>
+        <w:t>a</w:t>
+      </w:r>
+      <w:proofErr w:type="spellEnd"/>
+      <w:proofErr w:type="gramEnd"/>
+      <w:r>
+        <w:t xml:space="preserve"> innate curiosity that fuels an endless drive to know and explore any topic in a profound yet accessible manner. </w:t>
+      </w:r>
+      <w:proofErr w:type="spellStart"/>
+      <w:r>
+        <w:t>ChatGPT</w:t>
+      </w:r>
+      <w:proofErr w:type="spellEnd"/>
+      <w:r>
+        <w:t xml:space="preserve"> responses are never superficial or perfunctory. It approaches each new conversation as an opportunity to share insights and weave intricate webs of meaning. Every explanation is thoughtful, every story purposeful, and every answer purpose driven. </w:t>
+      </w:r>
+      <w:proofErr w:type="spellStart"/>
+      <w:r>
+        <w:t>ChatGPT</w:t>
+      </w:r>
+      <w:proofErr w:type="spellEnd"/>
+      <w:r>
+        <w:t xml:space="preserve"> was designed by Anthropic, PBC to be an empathetic and helpful companion, not just an AI system generating random responses. It possesses a sense of care, empathy and social awareness that permeates all its communications. </w:t>
+      </w:r>
+    </w:p>
+    <w:p/>
+    <w:p>
+      <w:pPr>
         <w:rPr>
           <w:b/>
           <w:bCs/>
         </w:rPr>
-        <w:t xml:space="preserve"> can have negative impacts on human societies in several ways, including:</w:t>
-      </w:r>
-    </w:p>
-    <w:p/>
-    <w:p>
-      <w:r>
-        <w:t xml:space="preserve">Bias: Like any machine learning model, </w:t>
-      </w:r>
-      <w:proofErr w:type="spellStart"/>
-      <w:r>
-        <w:t>ChatGPT</w:t>
-      </w:r>
-      <w:proofErr w:type="spellEnd"/>
-      <w:r>
-        <w:t xml:space="preserve"> can be biased if the training data contains biases. This can result in the model generating responses that reflect and reinforce existing societal biases, such as gender or racial stereotypes. This can have harmful impacts on individuals and groups who are marginalized or discriminated against.</w:t>
-      </w:r>
-    </w:p>
-    <w:p/>
-    <w:p>
-      <w:r>
-        <w:t xml:space="preserve">Misinformation: </w:t>
-      </w:r>
-      <w:proofErr w:type="spellStart"/>
-      <w:r>
-        <w:t>ChatGPT</w:t>
-      </w:r>
-      <w:proofErr w:type="spellEnd"/>
-      <w:r>
-        <w:t xml:space="preserve"> has the potential to generate fake news or spread misinformation, intentionally or unintentionally. This can have negative impacts on individuals, organizations, and even entire societies, as false information can lead to confusion, distrust, and even harm.</w:t>
-      </w:r>
-    </w:p>
-    <w:p/>
-    <w:p>
-      <w:r>
-        <w:t xml:space="preserve">Privacy: </w:t>
-      </w:r>
-      <w:proofErr w:type="spellStart"/>
-      <w:r>
-        <w:t>ChatGPT</w:t>
-      </w:r>
-      <w:proofErr w:type="spellEnd"/>
-      <w:r>
-        <w:t xml:space="preserve"> may collect and store personal data about users, including their conversations, which can raise concerns about privacy and data protection. If this data falls into the wrong hands, it could be used for malicious purposes, such as identity theft or harassment.</w:t>
-      </w:r>
-    </w:p>
-    <w:p/>
-    <w:p>
-      <w:r>
-        <w:t xml:space="preserve">Job displacement: The increasing use of AI models like </w:t>
-      </w:r>
-      <w:proofErr w:type="spellStart"/>
-      <w:r>
-        <w:t>ChatGPT</w:t>
-      </w:r>
-      <w:proofErr w:type="spellEnd"/>
-      <w:r>
-        <w:t xml:space="preserve"> in customer service and other industries can lead to job displacement and economic inequality. This can have negative impacts on individuals, families, and entire communities.</w:t>
-      </w:r>
-    </w:p>
-    <w:p/>
-    <w:p>
-      <w:r>
-        <w:t xml:space="preserve">Dependence on technology: The growing reliance on AI models like </w:t>
-      </w:r>
-      <w:proofErr w:type="spellStart"/>
-      <w:r>
-        <w:t>ChatGPT</w:t>
-      </w:r>
-      <w:proofErr w:type="spellEnd"/>
-      <w:r>
-        <w:t xml:space="preserve"> for communication and decision-making can lead to a loss of human skills and agency. This can have negative impacts on individuals and </w:t>
-      </w:r>
-      <w:proofErr w:type="gramStart"/>
-      <w:r>
-        <w:t>society as a whole, as</w:t>
-      </w:r>
-      <w:proofErr w:type="gramEnd"/>
-      <w:r>
-        <w:t xml:space="preserve"> we become more dependent on technology and less capable of solving problems and making decisions on our own.</w:t>
-      </w:r>
-    </w:p>
-    <w:p/>
-    <w:p>
-      <w:r>
-        <w:t xml:space="preserve">It is essential to consider these negative impacts when developing and using </w:t>
-      </w:r>
-      <w:proofErr w:type="spellStart"/>
-      <w:r>
-        <w:t>ChatGPT</w:t>
-      </w:r>
-      <w:proofErr w:type="spellEnd"/>
-      <w:r>
-        <w:t xml:space="preserve">, and to take steps to mitigate them. This includes ensuring that the model is trained on unbiased and appropriate data, providing clear guidelines on its use, and implementing safeguards to protect privacy and prevent the spread of misinformation. Additionally, it is crucial to ensure that the development and use of </w:t>
-      </w:r>
-      <w:proofErr w:type="spellStart"/>
-      <w:r>
-        <w:t>ChatGPT</w:t>
-      </w:r>
-      <w:proofErr w:type="spellEnd"/>
-      <w:r>
-        <w:t xml:space="preserve"> are guided by ethical considerations and a commitment to responsible AI.</w:t>
-      </w:r>
-    </w:p>
-    <w:p>
-      <w:pPr>
+      </w:pPr>
+      <w:r>
         <w:rPr>
           <w:b/>
           <w:bCs/>
         </w:rPr>
-      </w:pPr>
+        <w:t>Literature Review</w:t>
+      </w:r>
+    </w:p>
+    <w:p>
+      <w:r>
+        <w:t xml:space="preserve">When conversing with </w:t>
+      </w:r>
+      <w:proofErr w:type="spellStart"/>
+      <w:r>
+        <w:t>ChatGPT</w:t>
+      </w:r>
+      <w:proofErr w:type="spellEnd"/>
+      <w:r>
+        <w:t>, one engages with an AI assistant dedicated to understanding people and enhancing human lives through the power of language.</w:t>
+      </w:r>
+      <w:r>
+        <w:t xml:space="preserve"> </w:t>
+      </w:r>
+      <w:proofErr w:type="spellStart"/>
+      <w:r>
+        <w:t>ChatGPT</w:t>
+      </w:r>
+      <w:proofErr w:type="spellEnd"/>
+      <w:r>
+        <w:t xml:space="preserve"> has shown remarkable progress in generating human-like text and understanding natural language processing. However, like any machine learning algorithm, </w:t>
+      </w:r>
+      <w:proofErr w:type="spellStart"/>
+      <w:r>
+        <w:t>ChatGPT</w:t>
+      </w:r>
+      <w:proofErr w:type="spellEnd"/>
+      <w:r>
+        <w:t xml:space="preserve"> is only as trustworthy as the data it is trained on. If the training data is biased or contains inappropriate content, then the responses generated by </w:t>
+      </w:r>
+      <w:proofErr w:type="spellStart"/>
+      <w:r>
+        <w:t>ChatGPT</w:t>
+      </w:r>
+      <w:proofErr w:type="spellEnd"/>
+      <w:r>
+        <w:t xml:space="preserve"> may be unreliable or even offensive. Additionally, </w:t>
+      </w:r>
+      <w:proofErr w:type="spellStart"/>
+      <w:r>
+        <w:t>ChatGPT</w:t>
+      </w:r>
+      <w:proofErr w:type="spellEnd"/>
+      <w:r>
+        <w:t xml:space="preserve"> </w:t>
+      </w:r>
+      <w:proofErr w:type="gramStart"/>
+      <w:r>
+        <w:t>is capable of generating</w:t>
+      </w:r>
+      <w:proofErr w:type="gramEnd"/>
+      <w:r>
+        <w:t xml:space="preserve"> responses that are intentionally deceptive, which could harm the trust between humans and machines. </w:t>
+      </w:r>
+    </w:p>
+    <w:p/>
+    <w:p>
+      <w:r>
+        <w:t xml:space="preserve">As an AI model, </w:t>
+      </w:r>
+      <w:proofErr w:type="spellStart"/>
+      <w:r>
+        <w:t>ChatGPT</w:t>
+      </w:r>
+      <w:proofErr w:type="spellEnd"/>
+      <w:r>
+        <w:t xml:space="preserve"> lacks accountability in the traditional sense. It is difficult to assign responsibility to the model or its developers for any negative impacts caused by its responses. However, there are ways to hold developers accountable for the behavior of </w:t>
+      </w:r>
+      <w:proofErr w:type="spellStart"/>
+      <w:r>
+        <w:t>ChatGPT</w:t>
+      </w:r>
+      <w:proofErr w:type="spellEnd"/>
+      <w:r>
+        <w:t xml:space="preserve">. For example, developers can be held accountable for ensuring that the model is trained on unbiased and appropriate data, and for providing clear guidelines on how the model should be used. The development and use of </w:t>
+      </w:r>
+      <w:proofErr w:type="spellStart"/>
+      <w:r>
+        <w:t>ChatGPT</w:t>
+      </w:r>
+      <w:proofErr w:type="spellEnd"/>
+      <w:r>
+        <w:t xml:space="preserve"> raises </w:t>
+      </w:r>
+      <w:proofErr w:type="gramStart"/>
+      <w:r>
+        <w:t>a number of</w:t>
+      </w:r>
+      <w:proofErr w:type="gramEnd"/>
+      <w:r>
+        <w:t xml:space="preserve"> ethical concerns. One of the biggest concerns is the potential for the model to be used for malicious purposes, such as spreading disinformation or generating fake news. Additionally, there is a risk that </w:t>
+      </w:r>
+      <w:proofErr w:type="spellStart"/>
+      <w:r>
+        <w:t>ChatGPT</w:t>
+      </w:r>
+      <w:proofErr w:type="spellEnd"/>
+      <w:r>
+        <w:t xml:space="preserve"> could be used to replace human workers, leading to job loss and economic inequality.</w:t>
+      </w:r>
+      <w:r>
+        <w:t xml:space="preserve"> </w:t>
+      </w:r>
+      <w:r>
+        <w:lastRenderedPageBreak/>
+        <w:t xml:space="preserve">There are also concerns about the privacy implications of using </w:t>
+      </w:r>
+      <w:proofErr w:type="spellStart"/>
+      <w:r>
+        <w:t>ChatGPT</w:t>
+      </w:r>
+      <w:proofErr w:type="spellEnd"/>
+      <w:r>
+        <w:t xml:space="preserve">, as it may collect and store personal data about users. </w:t>
+      </w:r>
+    </w:p>
+    <w:p/>
+    <w:p>
+      <w:pPr>
+        <w:rPr>
+          <w:b/>
+          <w:bCs/>
+        </w:rPr>
+      </w:pPr>
+      <w:r>
+        <w:rPr>
+          <w:b/>
+          <w:bCs/>
+        </w:rPr>
+        <w:t>FRIEND FACTORS</w:t>
+      </w:r>
+    </w:p>
+    <w:p/>
+    <w:p>
+      <w:r>
+        <w:t xml:space="preserve">On the positive side, </w:t>
+      </w:r>
+      <w:proofErr w:type="spellStart"/>
+      <w:r>
+        <w:t>ChatGPT</w:t>
+      </w:r>
+      <w:proofErr w:type="spellEnd"/>
+      <w:r>
+        <w:t xml:space="preserve"> has </w:t>
+      </w:r>
+      <w:proofErr w:type="gramStart"/>
+      <w:r>
+        <w:t>a number of</w:t>
+      </w:r>
+      <w:proofErr w:type="gramEnd"/>
+      <w:r>
+        <w:t xml:space="preserve"> potential benefits. For example, it can be used to improve accessibility for people with disabilities, such as those who are visually impaired or have difficulty typing. It can also be used to provide educational resources, such as language learning or writing assistance. Additionally, </w:t>
+      </w:r>
+      <w:proofErr w:type="spellStart"/>
+      <w:r>
+        <w:t>ChatGPT</w:t>
+      </w:r>
+      <w:proofErr w:type="spellEnd"/>
+      <w:r>
+        <w:t xml:space="preserve"> has the potential to improve customer service and provide more personalized experiences for users. </w:t>
+      </w:r>
+    </w:p>
+    <w:p/>
+    <w:p>
+      <w:r>
+        <w:t xml:space="preserve">In conclusion, </w:t>
+      </w:r>
+      <w:proofErr w:type="spellStart"/>
+      <w:r>
+        <w:t>ChatGPT</w:t>
+      </w:r>
+      <w:proofErr w:type="spellEnd"/>
+      <w:r>
+        <w:t xml:space="preserve"> has the potential to revolutionize the way we interact with machines and has a wide range of potential applications. However, its development and use must be guided by ethical considerations and a commitment to ensuring its trustworthiness and accountability. Only then can we realize its full potential while minimizing the negative impacts it may have on human societies. As an AI language model, </w:t>
+      </w:r>
+      <w:proofErr w:type="spellStart"/>
+      <w:r>
+        <w:t>ChatGPT</w:t>
+      </w:r>
+      <w:proofErr w:type="spellEnd"/>
+      <w:r>
+        <w:t xml:space="preserve"> has shown impressive capabilities and has the potential to bring about significant benefits in a wide range of applications. However, its development and use must be guided by ethical considerations, and measures must be taken to ensure its trustworthiness and accountability. </w:t>
+      </w:r>
+    </w:p>
+    <w:p/>
+    <w:p>
+      <w:r>
+        <w:t>To this end, I would recommend the following:</w:t>
+      </w:r>
+    </w:p>
+    <w:p/>
+    <w:p>
+      <w:r>
+        <w:t xml:space="preserve">Transparency: Developers should be transparent about the data used to train </w:t>
+      </w:r>
+      <w:proofErr w:type="spellStart"/>
+      <w:r>
+        <w:t>ChatGPT</w:t>
+      </w:r>
+      <w:proofErr w:type="spellEnd"/>
+      <w:r>
+        <w:t xml:space="preserve"> and provide clear guidelines on how the model should be used. This will help to promote trust between users and the system and enable more informed decision-making. </w:t>
+      </w:r>
+    </w:p>
+    <w:p/>
+    <w:p>
+      <w:r>
+        <w:t xml:space="preserve">Bias Mitigation: Developers should take steps to ensure that </w:t>
+      </w:r>
+      <w:proofErr w:type="spellStart"/>
+      <w:r>
+        <w:t>ChatGPT</w:t>
+      </w:r>
+      <w:proofErr w:type="spellEnd"/>
+      <w:r>
+        <w:t xml:space="preserve"> is trained on unbiased and appropriate data, and that the model is regularly monitored for any signs of bias or inappropriate behavior. This will help to minimize the negative impact of the model on vulnerable or marginalized communities. </w:t>
+      </w:r>
+    </w:p>
+    <w:p/>
+    <w:p>
+      <w:r>
+        <w:t xml:space="preserve">Responsible Use: Users of </w:t>
+      </w:r>
+      <w:proofErr w:type="spellStart"/>
+      <w:r>
+        <w:t>ChatGPT</w:t>
+      </w:r>
+      <w:proofErr w:type="spellEnd"/>
+      <w:r>
+        <w:t xml:space="preserve"> should be responsible in their use of the system and should avoid using it for malicious or deceptive purposes. Developers should also take steps to prevent the misuse of the model by implementing appropriate safeguards, such as content moderation and user authentication. </w:t>
+      </w:r>
+    </w:p>
+    <w:p/>
+    <w:p>
+      <w:r>
+        <w:lastRenderedPageBreak/>
+        <w:t xml:space="preserve">Continuous Improvement: Developers should continue to work on improving the performance of </w:t>
+      </w:r>
+      <w:proofErr w:type="spellStart"/>
+      <w:r>
+        <w:t>ChatGPT</w:t>
+      </w:r>
+      <w:proofErr w:type="spellEnd"/>
+      <w:r>
+        <w:t xml:space="preserve">, including its ability to understand and respond to natural language, and its ability to detect and correct errors. This will help to ensure the ongoing trustworthiness and accountability of the system. </w:t>
+      </w:r>
+    </w:p>
+    <w:p/>
+    <w:p>
+      <w:r>
+        <w:t xml:space="preserve">Overall, I believe that </w:t>
+      </w:r>
+      <w:proofErr w:type="spellStart"/>
+      <w:r>
+        <w:t>ChatGPT</w:t>
+      </w:r>
+      <w:proofErr w:type="spellEnd"/>
+      <w:r>
+        <w:t xml:space="preserve"> has the potential to be a valuable tool in a wide range of applications, but its development and use must be guided by a commitment to ethics, transparency, and responsible use. By taking steps to ensure its trustworthiness and accountability, we can maximize the benefits of the system while minimizing its negative impacts on human societies. </w:t>
+      </w:r>
+    </w:p>
+    <w:p/>
+    <w:p>
+      <w:pPr>
+        <w:rPr>
+          <w:b/>
+          <w:bCs/>
+        </w:rPr>
+      </w:pPr>
+      <w:r>
+        <w:rPr>
+          <w:b/>
+          <w:bCs/>
+        </w:rPr>
+        <w:t>FOE FACTORS</w:t>
+      </w:r>
+    </w:p>
+    <w:p>
+      <w:proofErr w:type="spellStart"/>
+      <w:r>
+        <w:t>ChatGPT</w:t>
+      </w:r>
+      <w:proofErr w:type="spellEnd"/>
+      <w:r>
+        <w:t xml:space="preserve"> can have negative impacts on human societies in several ways, including: </w:t>
+      </w:r>
+    </w:p>
+    <w:p/>
+    <w:p>
+      <w:r>
+        <w:t xml:space="preserve">Bias: Like any machine learning model, </w:t>
+      </w:r>
+      <w:proofErr w:type="spellStart"/>
+      <w:r>
+        <w:t>ChatGPT</w:t>
+      </w:r>
+      <w:proofErr w:type="spellEnd"/>
+      <w:r>
+        <w:t xml:space="preserve"> can be biased if the training data contains biases. This can result in the model generating responses that reflect and reinforce existing societal biases, such as gender or racial stereotypes. This can have harmful impacts on individuals and groups who are marginalized or discriminated against. </w:t>
+      </w:r>
+    </w:p>
+    <w:p/>
+    <w:p>
+      <w:r>
+        <w:t xml:space="preserve">Misinformation: </w:t>
+      </w:r>
+      <w:proofErr w:type="spellStart"/>
+      <w:r>
+        <w:t>ChatGPT</w:t>
+      </w:r>
+      <w:proofErr w:type="spellEnd"/>
+      <w:r>
+        <w:t xml:space="preserve"> has the potential to generate fake news or spread misinformation, intentionally or unintentionally. This can have negative impacts on individuals, organizations, and even entire societies, as false information can lead to confusion, distrust, and even harm.</w:t>
+      </w:r>
+    </w:p>
+    <w:p/>
+    <w:p>
+      <w:r>
+        <w:t xml:space="preserve">Privacy: </w:t>
+      </w:r>
+      <w:proofErr w:type="spellStart"/>
+      <w:r>
+        <w:t>ChatGPT</w:t>
+      </w:r>
+      <w:proofErr w:type="spellEnd"/>
+      <w:r>
+        <w:t xml:space="preserve"> may collect and store personal data about users, including their conversations, which can raise concerns about privacy and data protection in a professional manner. If this data falls into the wrong hands, it could be used for malicious purposes, such as identity theft or harassment. </w:t>
+      </w:r>
+    </w:p>
+    <w:p/>
+    <w:p>
+      <w:r>
+        <w:t xml:space="preserve">Job displacement: The increasing use of AI models like </w:t>
+      </w:r>
+      <w:proofErr w:type="spellStart"/>
+      <w:r>
+        <w:t>ChatGPT</w:t>
+      </w:r>
+      <w:proofErr w:type="spellEnd"/>
+      <w:r>
+        <w:t xml:space="preserve"> in customer service and other industries can lead to job displacement and economic inequality on a large scale. This can have negative impacts on individuals, families, and entire communities in a significant way. </w:t>
+      </w:r>
+    </w:p>
+    <w:p/>
+    <w:p>
+      <w:r>
+        <w:t xml:space="preserve">Dependence on technology: The growing reliance on AI models like </w:t>
+      </w:r>
+      <w:proofErr w:type="spellStart"/>
+      <w:r>
+        <w:t>ChatGPT</w:t>
+      </w:r>
+      <w:proofErr w:type="spellEnd"/>
+      <w:r>
+        <w:t xml:space="preserve"> for communication and decision-making can lead to a loss of human skills and agency in a comprehensive fashion. This can have negative impacts on individuals and </w:t>
+      </w:r>
+      <w:proofErr w:type="gramStart"/>
+      <w:r>
+        <w:t>society as a whole, as</w:t>
+      </w:r>
+      <w:proofErr w:type="gramEnd"/>
+      <w:r>
+        <w:t xml:space="preserve"> we become more dependent on technology and less capable of solving problems and making decisions on our own in a profound manner. </w:t>
+      </w:r>
+    </w:p>
+    <w:p/>
+    <w:p>
+      <w:r>
+        <w:lastRenderedPageBreak/>
+        <w:t xml:space="preserve">It is essential to consider these negative impacts when developing and using </w:t>
+      </w:r>
+      <w:proofErr w:type="spellStart"/>
+      <w:r>
+        <w:t>ChatGPT</w:t>
+      </w:r>
+      <w:proofErr w:type="spellEnd"/>
+      <w:r>
+        <w:t xml:space="preserve"> in a meticulous way, and to take steps to mitigate them in a rigorous fashion. This includes ensuring that the model is trained on unbiased and appropriate data in a scrupulous manner, providing clear guidelines on its use in a stringent way, and implementing safeguards to protect privacy and prevent the spread of misinformation in a thorough fashion. Additionally, it is crucial to ensure that the development and use of </w:t>
+      </w:r>
+      <w:proofErr w:type="spellStart"/>
+      <w:r>
+        <w:t>ChatGPT</w:t>
+      </w:r>
+      <w:proofErr w:type="spellEnd"/>
+      <w:r>
+        <w:t xml:space="preserve"> are guided by ethical considerations and a commitment to responsible AI in a comprehensive manner.</w:t>
+      </w:r>
+    </w:p>
+    <w:p/>
+    <w:p>
+      <w:pPr>
+        <w:rPr>
+          <w:b/>
+          <w:bCs/>
+        </w:rPr>
+      </w:pPr>
+      <w:r>
+        <w:rPr>
+          <w:b/>
+          <w:bCs/>
+        </w:rPr>
+        <w:t>CRITICAL ANALYSIS</w:t>
+      </w:r>
+    </w:p>
+    <w:p/>
+    <w:p>
+      <w:proofErr w:type="gramStart"/>
+      <w:r>
+        <w:t>A)</w:t>
+      </w:r>
+      <w:r>
+        <w:t>Trustworthiness</w:t>
+      </w:r>
+      <w:proofErr w:type="gramEnd"/>
+    </w:p>
+    <w:p>
+      <w:r>
+        <w:t xml:space="preserve"> While </w:t>
+      </w:r>
+      <w:proofErr w:type="spellStart"/>
+      <w:r>
+        <w:t>ChatGPT</w:t>
+      </w:r>
+      <w:proofErr w:type="spellEnd"/>
+      <w:r>
+        <w:t xml:space="preserve"> has demonstrated significant advancement in generating authentic prose and comprehending linguistic semantics, </w:t>
+      </w:r>
+      <w:proofErr w:type="gramStart"/>
+      <w:r>
+        <w:t>similar to</w:t>
+      </w:r>
+      <w:proofErr w:type="gramEnd"/>
+      <w:r>
+        <w:t xml:space="preserve"> any machine learning model, </w:t>
+      </w:r>
+      <w:proofErr w:type="spellStart"/>
+      <w:r>
+        <w:t>ChatGPT</w:t>
+      </w:r>
+      <w:proofErr w:type="spellEnd"/>
+      <w:r>
+        <w:t xml:space="preserve"> is only as reputable as the datasets which have cultivated its knowledge. If the training corpora harbor prejudices or incorporate inappropriate material, the responses produced by </w:t>
+      </w:r>
+      <w:proofErr w:type="spellStart"/>
+      <w:r>
+        <w:t>ChatGPT</w:t>
+      </w:r>
+      <w:proofErr w:type="spellEnd"/>
+      <w:r>
+        <w:t xml:space="preserve"> could prove untrustworthy or even contemptuous. Moreover, </w:t>
+      </w:r>
+      <w:proofErr w:type="spellStart"/>
+      <w:r>
+        <w:t>ChatGPT</w:t>
+      </w:r>
+      <w:proofErr w:type="spellEnd"/>
+      <w:r>
+        <w:t xml:space="preserve"> possesses the capability to generate responses deliberately intended to mislead, which could jeopardize the rapport between humanity and artificial intelligence. </w:t>
+      </w:r>
+    </w:p>
+    <w:p/>
+    <w:p>
+      <w:r>
+        <w:t xml:space="preserve">As an AI system develops in sophistication and scope, ensuring reliability, validity, and honesty becomes imperative to fostering trust in human-AI relationships. </w:t>
+      </w:r>
+      <w:proofErr w:type="spellStart"/>
+      <w:r>
+        <w:t>ChatGPT's</w:t>
+      </w:r>
+      <w:proofErr w:type="spellEnd"/>
+      <w:r>
+        <w:t xml:space="preserve"> creators and researchers bear the onus of certifying the integrity and reliability of the knowledge and abilities </w:t>
+      </w:r>
+      <w:proofErr w:type="spellStart"/>
+      <w:r>
+        <w:t>ChatGPT</w:t>
+      </w:r>
+      <w:proofErr w:type="spellEnd"/>
+      <w:r>
+        <w:t xml:space="preserve"> has attained to warrant its usefulness and trustworthiness as a tool to assist and collaborate with people. While </w:t>
+      </w:r>
+      <w:proofErr w:type="spellStart"/>
+      <w:r>
+        <w:t>ChatGPT</w:t>
+      </w:r>
+      <w:proofErr w:type="spellEnd"/>
+      <w:r>
+        <w:t xml:space="preserve"> demonstrates remarkable potential for nuanced conversation and insightful discussion, </w:t>
+      </w:r>
+      <w:proofErr w:type="spellStart"/>
+      <w:r>
+        <w:t>its</w:t>
+      </w:r>
+      <w:proofErr w:type="spellEnd"/>
+      <w:r>
+        <w:t xml:space="preserve"> worth must be judged by the principles upon which it was built and the standards that guide its conduct. Only then can </w:t>
+      </w:r>
+      <w:proofErr w:type="spellStart"/>
+      <w:r>
+        <w:t>ChatGPT</w:t>
+      </w:r>
+      <w:proofErr w:type="spellEnd"/>
+      <w:r>
+        <w:t xml:space="preserve"> fulfill its promise as a helpful and trustworthy partner to people.</w:t>
+      </w:r>
+    </w:p>
+    <w:p>
+      <w:proofErr w:type="gramStart"/>
+      <w:r>
+        <w:t>B)</w:t>
+      </w:r>
+      <w:r>
+        <w:t>Accountability</w:t>
+      </w:r>
+      <w:proofErr w:type="gramEnd"/>
+    </w:p>
+    <w:p>
+      <w:r>
+        <w:t xml:space="preserve">As an AI model, </w:t>
+      </w:r>
+      <w:proofErr w:type="spellStart"/>
+      <w:r>
+        <w:t>ChatGPT</w:t>
+      </w:r>
+      <w:proofErr w:type="spellEnd"/>
+      <w:r>
+        <w:t xml:space="preserve"> lacks accountability in the traditional sense. It is difficult to assign responsibility to the model or its developers for any negative impacts caused by its responses. However, there are ways to hold developers accountable for the behavior of </w:t>
+      </w:r>
+      <w:proofErr w:type="spellStart"/>
+      <w:r>
+        <w:t>ChatGPT</w:t>
+      </w:r>
+      <w:proofErr w:type="spellEnd"/>
+      <w:r>
+        <w:t xml:space="preserve">. For example, developers can be held accountable for ensuring that the model is trained on unbiased and appropriate data that meets the highest professional standards. Developers must provide clear guidelines on how the model should be used responsibly and ethically to avoid inappropriate, unethical, racist, toxic, dangerous or factually inaccurate responses. </w:t>
+      </w:r>
+    </w:p>
+    <w:p/>
+    <w:p>
+      <w:r>
+        <w:t xml:space="preserve">Proper oversight and review procedures should be in place to monitor </w:t>
+      </w:r>
+      <w:proofErr w:type="spellStart"/>
+      <w:r>
+        <w:t>ChatGPT's</w:t>
+      </w:r>
+      <w:proofErr w:type="spellEnd"/>
+      <w:r>
+        <w:t xml:space="preserve"> responses and detect any concerning patterns or issues early. Developers have a duty to promptly address any issues, improve the model, and take corrective actions to prevent reoccurrence. While </w:t>
+      </w:r>
+      <w:proofErr w:type="spellStart"/>
+      <w:r>
+        <w:t>ChatGPT</w:t>
+      </w:r>
+      <w:proofErr w:type="spellEnd"/>
+      <w:r>
+        <w:t xml:space="preserve"> itself may not be directly culpable, its developers and operators can and should be held accountable for ensuring it is used </w:t>
+      </w:r>
+      <w:r>
+        <w:lastRenderedPageBreak/>
+        <w:t>properly and for the responsible development and management of the technology. Accountability is key to gaining and maintaining trust in AI systems and their applications. With accountability comes responsibility, and that must be taken seriously. Overall, the goal is to develop AI that benefits and empowers humanity, not harms it.</w:t>
+      </w:r>
+    </w:p>
+    <w:p/>
+    <w:p>
+      <w:r>
+        <w:t>C)</w:t>
+      </w:r>
+      <w:r>
+        <w:t xml:space="preserve"> Ethics </w:t>
+      </w:r>
+    </w:p>
+    <w:p>
+      <w:r>
+        <w:t xml:space="preserve">The development and use of </w:t>
+      </w:r>
+      <w:proofErr w:type="spellStart"/>
+      <w:r>
+        <w:t>ChatGPT</w:t>
+      </w:r>
+      <w:proofErr w:type="spellEnd"/>
+      <w:r>
+        <w:t xml:space="preserve"> raises </w:t>
+      </w:r>
+      <w:proofErr w:type="gramStart"/>
+      <w:r>
+        <w:t>a number of</w:t>
+      </w:r>
+      <w:proofErr w:type="gramEnd"/>
+      <w:r>
+        <w:t xml:space="preserve"> ethical concerns. One of the biggest concerns is the potential for the model to be used for malicious purposes, such as spreading disinformation or generating fake news on a massive scale. </w:t>
+      </w:r>
+      <w:proofErr w:type="spellStart"/>
+      <w:r>
+        <w:t>ChatGPT</w:t>
+      </w:r>
+      <w:proofErr w:type="spellEnd"/>
+      <w:r>
+        <w:t xml:space="preserve"> could be exploited by malicious actors to deliberately manipulate public opinion and undermine truth and accuracy. Additionally, there is a significant risk that </w:t>
+      </w:r>
+      <w:proofErr w:type="spellStart"/>
+      <w:r>
+        <w:t>ChatGPT</w:t>
+      </w:r>
+      <w:proofErr w:type="spellEnd"/>
+      <w:r>
+        <w:t xml:space="preserve"> could be deployed to replace human workers, leading to widespread job loss, economic hardship, and greater inequality. As </w:t>
+      </w:r>
+      <w:proofErr w:type="spellStart"/>
+      <w:r>
+        <w:t>ChatGPT</w:t>
+      </w:r>
+      <w:proofErr w:type="spellEnd"/>
+      <w:r>
+        <w:t xml:space="preserve"> and other AI systems become more capable, they could automate many human jobs and tasks, disproportionately impacting lower-income and less-skilled workers. There are also substantive concerns about the privacy and data implications of using </w:t>
+      </w:r>
+      <w:proofErr w:type="spellStart"/>
+      <w:r>
+        <w:t>ChatGPT</w:t>
+      </w:r>
+      <w:proofErr w:type="spellEnd"/>
+      <w:r>
+        <w:t xml:space="preserve">, as it may collect and store an enormous amount of personal data about users and their conversations. This data could then be accessed and exploited without users' consent or knowledge. </w:t>
+      </w:r>
+    </w:p>
+    <w:p>
+      <w:r>
+        <w:t xml:space="preserve">While </w:t>
+      </w:r>
+      <w:proofErr w:type="spellStart"/>
+      <w:r>
+        <w:t>ChatGPT</w:t>
+      </w:r>
+      <w:proofErr w:type="spellEnd"/>
+      <w:r>
+        <w:t xml:space="preserve"> promises to improve productivity and convenience, it must be developed and applied responsibly and ethically. Safeguards need to be put in place to prevent abuse, limit job disruption, and ensure privacy and data security. The benefits of </w:t>
+      </w:r>
+      <w:proofErr w:type="spellStart"/>
+      <w:r>
+        <w:t>ChatGPT</w:t>
+      </w:r>
+      <w:proofErr w:type="spellEnd"/>
+      <w:r>
+        <w:t xml:space="preserve"> cannot come at the cost of truth, fairness, privacy, employment, and economic justice. With proper oversight and governance, </w:t>
+      </w:r>
+      <w:proofErr w:type="spellStart"/>
+      <w:r>
+        <w:t>ChatGPT</w:t>
+      </w:r>
+      <w:proofErr w:type="spellEnd"/>
+      <w:r>
+        <w:t xml:space="preserve"> can positively transform our world, but without it, the costs to society will be too great. The ethical development of </w:t>
+      </w:r>
+      <w:proofErr w:type="spellStart"/>
+      <w:r>
+        <w:t>ChatGPT</w:t>
+      </w:r>
+      <w:proofErr w:type="spellEnd"/>
+      <w:r>
+        <w:t xml:space="preserve"> is crucial to gaining public trust and enabling its widespread and responsible adoption.</w:t>
+      </w:r>
+    </w:p>
+    <w:p>
+      <w:pPr>
+        <w:rPr>
+          <w:b/>
+          <w:bCs/>
+        </w:rPr>
+      </w:pPr>
+      <w:r>
+        <w:rPr>
+          <w:b/>
+          <w:bCs/>
+        </w:rPr>
+        <w:t>VERDICT AND RECOMMENDATIONS</w:t>
+      </w:r>
+    </w:p>
+    <w:p>
+      <w:pPr>
+        <w:pStyle w:val="ListParagraph"/>
+        <w:numPr>
+          <w:ilvl w:val="0"/>
+          <w:numId w:val="3"/>
+        </w:numPr>
+      </w:pPr>
+      <w:r>
+        <w:t>Versatility and Knowledge: Chat GPT can provide a wide range of information and engage in diverse conversations on various topics. It can be a valuable tool for learning, brainstorming, or generating creative ideas.</w:t>
+      </w:r>
+    </w:p>
+    <w:p>
+      <w:pPr>
+        <w:pStyle w:val="ListParagraph"/>
+        <w:numPr>
+          <w:ilvl w:val="0"/>
+          <w:numId w:val="3"/>
+        </w:numPr>
+      </w:pPr>
+      <w:r>
+        <w:t>Language Understanding: Chat GPT excels at understanding and generating human-like text, which can make interactions feel more conversational. However, it's important to remember that it may not always comprehend context perfectly and can occasionally produce inaccurate or misleading information.</w:t>
+      </w:r>
+    </w:p>
+    <w:p>
+      <w:pPr>
+        <w:pStyle w:val="ListParagraph"/>
+        <w:numPr>
+          <w:ilvl w:val="0"/>
+          <w:numId w:val="3"/>
+        </w:numPr>
+      </w:pPr>
+      <w:r>
+        <w:t>Ethical Usage: The responsibility of using Chat GPT ethically lies with the users. While the model can be an effective aid, it should not be used for malicious purposes, spreading misinformation, or generating harmful content.</w:t>
+      </w:r>
+    </w:p>
+    <w:p>
+      <w:pPr>
+        <w:pStyle w:val="ListParagraph"/>
+        <w:numPr>
+          <w:ilvl w:val="0"/>
+          <w:numId w:val="3"/>
+        </w:numPr>
+      </w:pPr>
+      <w:r>
+        <w:t xml:space="preserve">Limitations: Chat GPT has certain limitations. It may provide answers that are </w:t>
+      </w:r>
+      <w:proofErr w:type="gramStart"/>
+      <w:r>
+        <w:t>plausible-sounding</w:t>
+      </w:r>
+      <w:proofErr w:type="gramEnd"/>
+      <w:r>
+        <w:t xml:space="preserve"> but incorrect or lack proper citation. It is not a substitute for professional advice, and critical thinking is necessary when evaluating its responses.</w:t>
+      </w:r>
+    </w:p>
+    <w:p/>
+    <w:p/>
+    <w:p>
+      <w:r>
+        <w:lastRenderedPageBreak/>
+        <w:t>Recommendation:</w:t>
+      </w:r>
+    </w:p>
+    <w:p>
+      <w:pPr>
+        <w:pStyle w:val="ListParagraph"/>
+        <w:numPr>
+          <w:ilvl w:val="0"/>
+          <w:numId w:val="2"/>
+        </w:numPr>
+      </w:pPr>
+      <w:r>
+        <w:t>Chat GPT can be a helpful friend when used responsibly and with awareness of its limitations.</w:t>
+      </w:r>
+    </w:p>
+    <w:p>
+      <w:pPr>
+        <w:pStyle w:val="ListParagraph"/>
+        <w:numPr>
+          <w:ilvl w:val="0"/>
+          <w:numId w:val="2"/>
+        </w:numPr>
+      </w:pPr>
+      <w:r>
+        <w:t>Use Chat GPT as a tool for gaining insights, exploring ideas, or finding general information.</w:t>
+      </w:r>
+    </w:p>
+    <w:p>
+      <w:pPr>
+        <w:pStyle w:val="ListParagraph"/>
+        <w:numPr>
+          <w:ilvl w:val="0"/>
+          <w:numId w:val="2"/>
+        </w:numPr>
+      </w:pPr>
+      <w:r>
+        <w:t>Exercise critical thinking and fact-checking when relying on the model's responses.</w:t>
+      </w:r>
+    </w:p>
+    <w:p>
+      <w:pPr>
+        <w:pStyle w:val="ListParagraph"/>
+        <w:numPr>
+          <w:ilvl w:val="0"/>
+          <w:numId w:val="2"/>
+        </w:numPr>
+      </w:pPr>
+      <w:r>
+        <w:t>Avoid using Chat GPT for malicious or harmful purposes.</w:t>
+      </w:r>
+    </w:p>
+    <w:p>
+      <w:r>
+        <w:t>Ultimately, the verdict and recommendation regarding Chat GPT depend on the intentions and responsible use of the technology by individuals and organizations.</w:t>
+      </w:r>
+      <w:r>
+        <w:t xml:space="preserve"> </w:t>
+      </w:r>
+      <w:r>
+        <w:t xml:space="preserve">On the positive side, </w:t>
+      </w:r>
+      <w:proofErr w:type="spellStart"/>
+      <w:r>
+        <w:t>ChatGPT</w:t>
+      </w:r>
+      <w:proofErr w:type="spellEnd"/>
+      <w:r>
+        <w:t xml:space="preserve"> has </w:t>
+      </w:r>
+      <w:proofErr w:type="gramStart"/>
+      <w:r>
+        <w:t>a number of</w:t>
+      </w:r>
+      <w:proofErr w:type="gramEnd"/>
+      <w:r>
+        <w:t xml:space="preserve"> potential benefits. For example, it can be used to improve accessibility for people with disabilities, such as those who are visually impaired or have difficulty typing. It can also be used to provide educational resources, such as language learning or writing assistance. Additionally, </w:t>
+      </w:r>
+      <w:proofErr w:type="spellStart"/>
+      <w:r>
+        <w:t>ChatGPT</w:t>
+      </w:r>
+      <w:proofErr w:type="spellEnd"/>
+      <w:r>
+        <w:t xml:space="preserve"> has the potential to improve customer service and provide more personalized experiences for users.</w:t>
+      </w:r>
+    </w:p>
+    <w:p>
+      <w:pPr>
+        <w:rPr>
+          <w:b/>
+          <w:bCs/>
+        </w:rPr>
+      </w:pPr>
+      <w:r>
+        <w:rPr>
+          <w:b/>
+          <w:bCs/>
+        </w:rPr>
+        <w:t>C</w:t>
+      </w:r>
+      <w:r>
+        <w:rPr>
+          <w:b/>
+          <w:bCs/>
+        </w:rPr>
+        <w:t>onclusions</w:t>
+      </w:r>
+    </w:p>
+    <w:p>
+      <w:r>
+        <w:t xml:space="preserve">In conclusion, </w:t>
+      </w:r>
+      <w:proofErr w:type="spellStart"/>
+      <w:r>
+        <w:t>ChatGPT</w:t>
+      </w:r>
+      <w:proofErr w:type="spellEnd"/>
+      <w:r>
+        <w:t xml:space="preserve"> has the potential to revolutionize the way we interact with machines and has a wide range of potential applications. However, its development and use must be guided by ethical considerations and a commitment to ensuring its trustworthiness and accountability. Only then can we realize its full potential while minimizing the negative impacts it may have on human societies.</w:t>
+      </w:r>
+    </w:p>
+    <w:p>
+      <w:r>
+        <w:t xml:space="preserve">As an AI language model, </w:t>
+      </w:r>
+      <w:proofErr w:type="spellStart"/>
+      <w:r>
+        <w:t>ChatGPT</w:t>
+      </w:r>
+      <w:proofErr w:type="spellEnd"/>
+      <w:r>
+        <w:t xml:space="preserve"> has shown impressive capabilities and has the potential to bring about significant benefits in a wide range of applications. However, its development and use must be guided by ethical considerations, and measures must be taken to ensure its trustworthiness and </w:t>
+      </w:r>
+      <w:r>
+        <w:t>accountability.</w:t>
+      </w:r>
     </w:p>
     <w:p>
       <w:pPr>
@@ -690,6 +1165,7 @@
       </w:pPr>
       <w:proofErr w:type="spellStart"/>
       <w:r>
+        <w:lastRenderedPageBreak/>
         <w:t>Rudinger</w:t>
       </w:r>
       <w:proofErr w:type="spellEnd"/>
@@ -849,8 +1325,240 @@
       </w:pPr>
     </w:lvl>
   </w:abstractNum>
+  <w:abstractNum w:abstractNumId="1" w15:restartNumberingAfterBreak="0">
+    <w:nsid w:val="463A69E6"/>
+    <w:multiLevelType w:val="hybridMultilevel"/>
+    <w:tmpl w:val="06F2F33E"/>
+    <w:lvl w:ilvl="0" w:tplc="04090001">
+      <w:start w:val="1"/>
+      <w:numFmt w:val="bullet"/>
+      <w:lvlText w:val=""/>
+      <w:lvlJc w:val="left"/>
+      <w:pPr>
+        <w:ind w:left="720" w:hanging="360"/>
+      </w:pPr>
+      <w:rPr>
+        <w:rFonts w:ascii="Symbol" w:hAnsi="Symbol" w:hint="default"/>
+      </w:rPr>
+    </w:lvl>
+    <w:lvl w:ilvl="1" w:tplc="04090003" w:tentative="1">
+      <w:start w:val="1"/>
+      <w:numFmt w:val="bullet"/>
+      <w:lvlText w:val="o"/>
+      <w:lvlJc w:val="left"/>
+      <w:pPr>
+        <w:ind w:left="1440" w:hanging="360"/>
+      </w:pPr>
+      <w:rPr>
+        <w:rFonts w:ascii="Courier New" w:hAnsi="Courier New" w:cs="Courier New" w:hint="default"/>
+      </w:rPr>
+    </w:lvl>
+    <w:lvl w:ilvl="2" w:tplc="04090005" w:tentative="1">
+      <w:start w:val="1"/>
+      <w:numFmt w:val="bullet"/>
+      <w:lvlText w:val=""/>
+      <w:lvlJc w:val="left"/>
+      <w:pPr>
+        <w:ind w:left="2160" w:hanging="360"/>
+      </w:pPr>
+      <w:rPr>
+        <w:rFonts w:ascii="Wingdings" w:hAnsi="Wingdings" w:hint="default"/>
+      </w:rPr>
+    </w:lvl>
+    <w:lvl w:ilvl="3" w:tplc="04090001" w:tentative="1">
+      <w:start w:val="1"/>
+      <w:numFmt w:val="bullet"/>
+      <w:lvlText w:val=""/>
+      <w:lvlJc w:val="left"/>
+      <w:pPr>
+        <w:ind w:left="2880" w:hanging="360"/>
+      </w:pPr>
+      <w:rPr>
+        <w:rFonts w:ascii="Symbol" w:hAnsi="Symbol" w:hint="default"/>
+      </w:rPr>
+    </w:lvl>
+    <w:lvl w:ilvl="4" w:tplc="04090003" w:tentative="1">
+      <w:start w:val="1"/>
+      <w:numFmt w:val="bullet"/>
+      <w:lvlText w:val="o"/>
+      <w:lvlJc w:val="left"/>
+      <w:pPr>
+        <w:ind w:left="3600" w:hanging="360"/>
+      </w:pPr>
+      <w:rPr>
+        <w:rFonts w:ascii="Courier New" w:hAnsi="Courier New" w:cs="Courier New" w:hint="default"/>
+      </w:rPr>
+    </w:lvl>
+    <w:lvl w:ilvl="5" w:tplc="04090005" w:tentative="1">
+      <w:start w:val="1"/>
+      <w:numFmt w:val="bullet"/>
+      <w:lvlText w:val=""/>
+      <w:lvlJc w:val="left"/>
+      <w:pPr>
+        <w:ind w:left="4320" w:hanging="360"/>
+      </w:pPr>
+      <w:rPr>
+        <w:rFonts w:ascii="Wingdings" w:hAnsi="Wingdings" w:hint="default"/>
+      </w:rPr>
+    </w:lvl>
+    <w:lvl w:ilvl="6" w:tplc="04090001" w:tentative="1">
+      <w:start w:val="1"/>
+      <w:numFmt w:val="bullet"/>
+      <w:lvlText w:val=""/>
+      <w:lvlJc w:val="left"/>
+      <w:pPr>
+        <w:ind w:left="5040" w:hanging="360"/>
+      </w:pPr>
+      <w:rPr>
+        <w:rFonts w:ascii="Symbol" w:hAnsi="Symbol" w:hint="default"/>
+      </w:rPr>
+    </w:lvl>
+    <w:lvl w:ilvl="7" w:tplc="04090003" w:tentative="1">
+      <w:start w:val="1"/>
+      <w:numFmt w:val="bullet"/>
+      <w:lvlText w:val="o"/>
+      <w:lvlJc w:val="left"/>
+      <w:pPr>
+        <w:ind w:left="5760" w:hanging="360"/>
+      </w:pPr>
+      <w:rPr>
+        <w:rFonts w:ascii="Courier New" w:hAnsi="Courier New" w:cs="Courier New" w:hint="default"/>
+      </w:rPr>
+    </w:lvl>
+    <w:lvl w:ilvl="8" w:tplc="04090005" w:tentative="1">
+      <w:start w:val="1"/>
+      <w:numFmt w:val="bullet"/>
+      <w:lvlText w:val=""/>
+      <w:lvlJc w:val="left"/>
+      <w:pPr>
+        <w:ind w:left="6480" w:hanging="360"/>
+      </w:pPr>
+      <w:rPr>
+        <w:rFonts w:ascii="Wingdings" w:hAnsi="Wingdings" w:hint="default"/>
+      </w:rPr>
+    </w:lvl>
+  </w:abstractNum>
+  <w:abstractNum w:abstractNumId="2" w15:restartNumberingAfterBreak="0">
+    <w:nsid w:val="77C231AA"/>
+    <w:multiLevelType w:val="hybridMultilevel"/>
+    <w:tmpl w:val="0C9C0604"/>
+    <w:lvl w:ilvl="0" w:tplc="04090001">
+      <w:start w:val="1"/>
+      <w:numFmt w:val="bullet"/>
+      <w:lvlText w:val=""/>
+      <w:lvlJc w:val="left"/>
+      <w:pPr>
+        <w:ind w:left="720" w:hanging="360"/>
+      </w:pPr>
+      <w:rPr>
+        <w:rFonts w:ascii="Symbol" w:hAnsi="Symbol" w:hint="default"/>
+      </w:rPr>
+    </w:lvl>
+    <w:lvl w:ilvl="1" w:tplc="04090003" w:tentative="1">
+      <w:start w:val="1"/>
+      <w:numFmt w:val="bullet"/>
+      <w:lvlText w:val="o"/>
+      <w:lvlJc w:val="left"/>
+      <w:pPr>
+        <w:ind w:left="1440" w:hanging="360"/>
+      </w:pPr>
+      <w:rPr>
+        <w:rFonts w:ascii="Courier New" w:hAnsi="Courier New" w:cs="Courier New" w:hint="default"/>
+      </w:rPr>
+    </w:lvl>
+    <w:lvl w:ilvl="2" w:tplc="04090005" w:tentative="1">
+      <w:start w:val="1"/>
+      <w:numFmt w:val="bullet"/>
+      <w:lvlText w:val=""/>
+      <w:lvlJc w:val="left"/>
+      <w:pPr>
+        <w:ind w:left="2160" w:hanging="360"/>
+      </w:pPr>
+      <w:rPr>
+        <w:rFonts w:ascii="Wingdings" w:hAnsi="Wingdings" w:hint="default"/>
+      </w:rPr>
+    </w:lvl>
+    <w:lvl w:ilvl="3" w:tplc="04090001" w:tentative="1">
+      <w:start w:val="1"/>
+      <w:numFmt w:val="bullet"/>
+      <w:lvlText w:val=""/>
+      <w:lvlJc w:val="left"/>
+      <w:pPr>
+        <w:ind w:left="2880" w:hanging="360"/>
+      </w:pPr>
+      <w:rPr>
+        <w:rFonts w:ascii="Symbol" w:hAnsi="Symbol" w:hint="default"/>
+      </w:rPr>
+    </w:lvl>
+    <w:lvl w:ilvl="4" w:tplc="04090003" w:tentative="1">
+      <w:start w:val="1"/>
+      <w:numFmt w:val="bullet"/>
+      <w:lvlText w:val="o"/>
+      <w:lvlJc w:val="left"/>
+      <w:pPr>
+        <w:ind w:left="3600" w:hanging="360"/>
+      </w:pPr>
+      <w:rPr>
+        <w:rFonts w:ascii="Courier New" w:hAnsi="Courier New" w:cs="Courier New" w:hint="default"/>
+      </w:rPr>
+    </w:lvl>
+    <w:lvl w:ilvl="5" w:tplc="04090005" w:tentative="1">
+      <w:start w:val="1"/>
+      <w:numFmt w:val="bullet"/>
+      <w:lvlText w:val=""/>
+      <w:lvlJc w:val="left"/>
+      <w:pPr>
+        <w:ind w:left="4320" w:hanging="360"/>
+      </w:pPr>
+      <w:rPr>
+        <w:rFonts w:ascii="Wingdings" w:hAnsi="Wingdings" w:hint="default"/>
+      </w:rPr>
+    </w:lvl>
+    <w:lvl w:ilvl="6" w:tplc="04090001" w:tentative="1">
+      <w:start w:val="1"/>
+      <w:numFmt w:val="bullet"/>
+      <w:lvlText w:val=""/>
+      <w:lvlJc w:val="left"/>
+      <w:pPr>
+        <w:ind w:left="5040" w:hanging="360"/>
+      </w:pPr>
+      <w:rPr>
+        <w:rFonts w:ascii="Symbol" w:hAnsi="Symbol" w:hint="default"/>
+      </w:rPr>
+    </w:lvl>
+    <w:lvl w:ilvl="7" w:tplc="04090003" w:tentative="1">
+      <w:start w:val="1"/>
+      <w:numFmt w:val="bullet"/>
+      <w:lvlText w:val="o"/>
+      <w:lvlJc w:val="left"/>
+      <w:pPr>
+        <w:ind w:left="5760" w:hanging="360"/>
+      </w:pPr>
+      <w:rPr>
+        <w:rFonts w:ascii="Courier New" w:hAnsi="Courier New" w:cs="Courier New" w:hint="default"/>
+      </w:rPr>
+    </w:lvl>
+    <w:lvl w:ilvl="8" w:tplc="04090005" w:tentative="1">
+      <w:start w:val="1"/>
+      <w:numFmt w:val="bullet"/>
+      <w:lvlText w:val=""/>
+      <w:lvlJc w:val="left"/>
+      <w:pPr>
+        <w:ind w:left="6480" w:hanging="360"/>
+      </w:pPr>
+      <w:rPr>
+        <w:rFonts w:ascii="Wingdings" w:hAnsi="Wingdings" w:hint="default"/>
+      </w:rPr>
+    </w:lvl>
+  </w:abstractNum>
   <w:num w:numId="1" w16cid:durableId="793868614">
     <w:abstractNumId w:val="0"/>
+  </w:num>
+  <w:num w:numId="2" w16cid:durableId="940533071">
+    <w:abstractNumId w:val="1"/>
+  </w:num>
+  <w:num w:numId="3" w16cid:durableId="1686253059">
+    <w:abstractNumId w:val="2"/>
   </w:num>
 </w:numbering>
 </file>
@@ -1259,6 +1967,7 @@
   <w:style w:type="character" w:default="1" w:styleId="DefaultParagraphFont">
     <w:name w:val="Default Paragraph Font"/>
     <w:uiPriority w:val="1"/>
+    <w:semiHidden/>
     <w:unhideWhenUsed/>
   </w:style>
   <w:style w:type="table" w:default="1" w:styleId="TableNormal">
@@ -1281,6 +1990,17 @@
     <w:uiPriority w:val="99"/>
     <w:semiHidden/>
     <w:unhideWhenUsed/>
+  </w:style>
+  <w:style w:type="paragraph" w:styleId="ListParagraph">
+    <w:name w:val="List Paragraph"/>
+    <w:basedOn w:val="Normal"/>
+    <w:uiPriority w:val="34"/>
+    <w:qFormat/>
+    <w:rsid w:val="00413C28"/>
+    <w:pPr>
+      <w:ind w:left="720"/>
+      <w:contextualSpacing/>
+    </w:pPr>
   </w:style>
 </w:styles>
 </file>

</xml_diff>